<commit_message>
Add notes about mex files for minFunc
</commit_message>
<xml_diff>
--- a/Readme.docx
+++ b/Readme.docx
@@ -9,7 +9,6 @@
           <w:szCs w:val="28"/>
         </w:rPr>
       </w:pPr>
-      <w:bookmarkStart w:id="0" w:name="_GoBack"/>
       <w:r>
         <w:rPr>
           <w:rFonts w:hint="eastAsia"/>
@@ -27,7 +26,6 @@
         <w:t>PHI toolbox for integrated information analysis</w:t>
       </w:r>
     </w:p>
-    <w:bookmarkEnd w:id="0"/>
     <w:p>
       <w:pPr>
         <w:rPr>
@@ -202,7 +200,6 @@
     <w:p>
       <w:pPr>
         <w:rPr>
-          <w:rFonts w:hint="eastAsia"/>
           <w:sz w:val="21"/>
           <w:szCs w:val="21"/>
         </w:rPr>
@@ -1177,7 +1174,6 @@
     <w:p>
       <w:pPr>
         <w:rPr>
-          <w:rFonts w:hint="eastAsia"/>
           <w:sz w:val="21"/>
           <w:szCs w:val="21"/>
         </w:rPr>
@@ -2308,6 +2304,7 @@
     <w:p>
       <w:pPr>
         <w:rPr>
+          <w:rFonts w:asciiTheme="minorHAnsi" w:hAnsiTheme="minorHAnsi"/>
           <w:sz w:val="21"/>
           <w:szCs w:val="21"/>
         </w:rPr>
@@ -2349,6 +2346,7 @@
       </w:r>
       <w:r>
         <w:rPr>
+          <w:rFonts w:asciiTheme="minorHAnsi" w:hAnsiTheme="minorHAnsi"/>
           <w:b/>
           <w:bCs/>
           <w:sz w:val="21"/>
@@ -2359,16 +2357,18 @@
       <w:proofErr w:type="spellStart"/>
       <w:r>
         <w:rPr>
+          <w:rFonts w:asciiTheme="minorHAnsi" w:hAnsiTheme="minorHAnsi"/>
           <w:b/>
           <w:bCs/>
           <w:sz w:val="21"/>
           <w:szCs w:val="21"/>
         </w:rPr>
-        <w:t>minFunc</w:t>
+        <w:t>colorcet.m</w:t>
       </w:r>
       <w:proofErr w:type="spellEnd"/>
       <w:r>
         <w:rPr>
+          <w:rFonts w:asciiTheme="minorHAnsi" w:hAnsiTheme="minorHAnsi"/>
           <w:b/>
           <w:bCs/>
           <w:sz w:val="21"/>
@@ -2378,63 +2378,133 @@
       </w:r>
       <w:r>
         <w:rPr>
-          <w:sz w:val="21"/>
-          <w:szCs w:val="21"/>
-        </w:rPr>
-        <w:t xml:space="preserve"> written by Mark Schmidt, which is needed for solving unconstrained optimization. </w:t>
-      </w:r>
-      <w:r>
-        <w:rPr>
-          <w:sz w:val="21"/>
-          <w:szCs w:val="21"/>
-        </w:rPr>
-        <w:t>See</w:t>
-      </w:r>
-      <w:r>
-        <w:rPr>
-          <w:sz w:val="21"/>
-          <w:szCs w:val="21"/>
-        </w:rPr>
-        <w:t xml:space="preserve"> the </w:t>
-      </w:r>
-      <w:r>
-        <w:rPr>
-          <w:sz w:val="21"/>
-          <w:szCs w:val="21"/>
-        </w:rPr>
-        <w:t>link below</w:t>
-      </w:r>
-      <w:r>
-        <w:rPr>
-          <w:sz w:val="21"/>
-          <w:szCs w:val="21"/>
-        </w:rPr>
-        <w:t xml:space="preserve"> for </w:t>
-      </w:r>
-      <w:r>
-        <w:rPr>
-          <w:sz w:val="21"/>
-          <w:szCs w:val="21"/>
-        </w:rPr>
-        <w:t>more</w:t>
-      </w:r>
-      <w:r>
-        <w:rPr>
-          <w:sz w:val="21"/>
-          <w:szCs w:val="21"/>
-        </w:rPr>
-        <w:t xml:space="preserve"> details. </w:t>
-      </w:r>
-    </w:p>
-    <w:p>
-      <w:pPr>
-        <w:rPr>
-          <w:rFonts w:hint="eastAsia"/>
-          <w:sz w:val="21"/>
-          <w:szCs w:val="21"/>
-        </w:rPr>
-      </w:pPr>
-      <w:hyperlink r:id="rId7" w:history="1">
+          <w:rFonts w:asciiTheme="minorHAnsi" w:hAnsiTheme="minorHAnsi"/>
+          <w:sz w:val="21"/>
+          <w:szCs w:val="21"/>
+        </w:rPr>
+        <w:t xml:space="preserve"> written by </w:t>
+      </w:r>
+      <w:r>
+        <w:rPr>
+          <w:rFonts w:asciiTheme="minorHAnsi" w:hAnsiTheme="minorHAnsi"/>
+          <w:sz w:val="21"/>
+          <w:szCs w:val="21"/>
+        </w:rPr>
+        <w:t xml:space="preserve">Peter </w:t>
+      </w:r>
+      <w:proofErr w:type="spellStart"/>
+      <w:r>
+        <w:rPr>
+          <w:rFonts w:asciiTheme="minorHAnsi" w:hAnsiTheme="minorHAnsi"/>
+          <w:sz w:val="21"/>
+          <w:szCs w:val="21"/>
+        </w:rPr>
+        <w:t>Kovesi</w:t>
+      </w:r>
+      <w:proofErr w:type="spellEnd"/>
+      <w:r>
+        <w:rPr>
+          <w:rFonts w:asciiTheme="minorHAnsi" w:hAnsiTheme="minorHAnsi"/>
+          <w:sz w:val="21"/>
+          <w:szCs w:val="21"/>
+        </w:rPr>
+        <w:t>, which provide</w:t>
+      </w:r>
+      <w:r>
+        <w:rPr>
+          <w:rFonts w:asciiTheme="minorHAnsi" w:hAnsiTheme="minorHAnsi"/>
+          <w:sz w:val="21"/>
+          <w:szCs w:val="21"/>
+        </w:rPr>
+        <w:t>s</w:t>
+      </w:r>
+      <w:r>
+        <w:rPr>
+          <w:rFonts w:asciiTheme="minorHAnsi" w:hAnsiTheme="minorHAnsi"/>
+          <w:sz w:val="21"/>
+          <w:szCs w:val="21"/>
+        </w:rPr>
+        <w:t xml:space="preserve"> perceptually uniform color maps. See the link below for more details. </w:t>
+      </w:r>
+    </w:p>
+    <w:p>
+      <w:pPr>
+        <w:rPr>
+          <w:rFonts w:asciiTheme="minorHAnsi" w:hAnsiTheme="minorHAnsi"/>
+          <w:sz w:val="21"/>
+          <w:szCs w:val="21"/>
+        </w:rPr>
+      </w:pPr>
+      <w:hyperlink r:id="rId8" w:history="1">
+        <w:r>
+          <w:rPr>
+            <w:rStyle w:val="a7"/>
+          </w:rPr>
+          <w:t>https://peterkovesi.com/projects/colourmaps/</w:t>
+        </w:r>
+      </w:hyperlink>
+    </w:p>
+    <w:p>
+      <w:pPr>
+        <w:rPr>
+          <w:sz w:val="21"/>
+          <w:szCs w:val="21"/>
+        </w:rPr>
+      </w:pPr>
+      <w:r>
+        <w:rPr>
+          <w:b/>
+          <w:bCs/>
+          <w:sz w:val="21"/>
+          <w:szCs w:val="21"/>
+        </w:rPr>
+        <w:t>“</w:t>
+      </w:r>
+      <w:proofErr w:type="spellStart"/>
+      <w:r>
+        <w:rPr>
+          <w:b/>
+          <w:bCs/>
+          <w:sz w:val="21"/>
+          <w:szCs w:val="21"/>
+        </w:rPr>
+        <w:t>minFunc</w:t>
+      </w:r>
+      <w:proofErr w:type="spellEnd"/>
+      <w:r>
+        <w:rPr>
+          <w:b/>
+          <w:bCs/>
+          <w:sz w:val="21"/>
+          <w:szCs w:val="21"/>
+        </w:rPr>
+        <w:t>”</w:t>
+      </w:r>
+      <w:r>
+        <w:rPr>
+          <w:sz w:val="21"/>
+          <w:szCs w:val="21"/>
+        </w:rPr>
+        <w:t xml:space="preserve"> written by Mark Schmidt, which is needed for solving unconstrained </w:t>
+      </w:r>
+      <w:bookmarkStart w:id="0" w:name="_GoBack"/>
+      <w:bookmarkEnd w:id="0"/>
+      <w:r>
+        <w:rPr>
+          <w:sz w:val="21"/>
+          <w:szCs w:val="21"/>
+        </w:rPr>
+        <w:t xml:space="preserve">optimization. See the link below for more details. </w:t>
+      </w:r>
+    </w:p>
+    <w:p>
+      <w:pPr>
+        <w:rPr>
+          <w:sz w:val="21"/>
+          <w:szCs w:val="21"/>
+        </w:rPr>
+      </w:pPr>
+      <w:hyperlink r:id="rId9" w:history="1">
         <w:r>
           <w:rPr>
             <w:rStyle w:val="a7"/>
@@ -2447,59 +2517,75 @@
     </w:p>
     <w:p>
       <w:pPr>
-        <w:rPr>
-          <w:rFonts w:asciiTheme="minorHAnsi" w:hAnsiTheme="minorHAnsi"/>
-          <w:sz w:val="21"/>
-          <w:szCs w:val="21"/>
-        </w:rPr>
-      </w:pPr>
-      <w:r>
-        <w:rPr>
-          <w:rFonts w:asciiTheme="minorHAnsi" w:hAnsiTheme="minorHAnsi"/>
-          <w:b/>
-          <w:bCs/>
-          <w:sz w:val="21"/>
-          <w:szCs w:val="21"/>
-        </w:rPr>
-        <w:t>“</w:t>
+        <w:pStyle w:val="ad"/>
+        <w:numPr>
+          <w:ilvl w:val="0"/>
+          <w:numId w:val="1"/>
+        </w:numPr>
+        <w:ind w:leftChars="0"/>
+        <w:rPr>
+          <w:rFonts w:asciiTheme="minorHAnsi" w:hAnsiTheme="minorHAnsi"/>
+          <w:sz w:val="21"/>
+          <w:szCs w:val="21"/>
+        </w:rPr>
+      </w:pPr>
+      <w:r>
+        <w:rPr>
+          <w:rFonts w:asciiTheme="minorHAnsi" w:hAnsiTheme="minorHAnsi"/>
+          <w:sz w:val="21"/>
+          <w:szCs w:val="21"/>
+        </w:rPr>
+        <w:t xml:space="preserve">In the case </w:t>
       </w:r>
       <w:proofErr w:type="spellStart"/>
       <w:r>
         <w:rPr>
           <w:rFonts w:asciiTheme="minorHAnsi" w:hAnsiTheme="minorHAnsi"/>
-          <w:b/>
-          <w:bCs/>
-          <w:sz w:val="21"/>
-          <w:szCs w:val="21"/>
-        </w:rPr>
-        <w:t>colorcet.m</w:t>
+          <w:sz w:val="21"/>
+          <w:szCs w:val="21"/>
+        </w:rPr>
+        <w:t>minFunc</w:t>
       </w:r>
       <w:proofErr w:type="spellEnd"/>
       <w:r>
         <w:rPr>
           <w:rFonts w:asciiTheme="minorHAnsi" w:hAnsiTheme="minorHAnsi"/>
-          <w:b/>
-          <w:bCs/>
-          <w:sz w:val="21"/>
-          <w:szCs w:val="21"/>
-        </w:rPr>
-        <w:t>”</w:t>
-      </w:r>
-      <w:r>
-        <w:rPr>
-          <w:rFonts w:asciiTheme="minorHAnsi" w:hAnsiTheme="minorHAnsi"/>
-          <w:sz w:val="21"/>
-          <w:szCs w:val="21"/>
-        </w:rPr>
-        <w:t xml:space="preserve"> written by </w:t>
-      </w:r>
-      <w:r>
-        <w:rPr>
-          <w:rFonts w:asciiTheme="minorHAnsi" w:hAnsiTheme="minorHAnsi"/>
-          <w:sz w:val="21"/>
-          <w:szCs w:val="21"/>
-        </w:rPr>
-        <w:t xml:space="preserve">Peter </w:t>
+          <w:sz w:val="21"/>
+          <w:szCs w:val="21"/>
+        </w:rPr>
+        <w:t xml:space="preserve"> does not work </w:t>
+      </w:r>
+      <w:r>
+        <w:rPr>
+          <w:rFonts w:asciiTheme="minorHAnsi" w:hAnsiTheme="minorHAnsi"/>
+          <w:sz w:val="21"/>
+          <w:szCs w:val="21"/>
+        </w:rPr>
+        <w:t>due to a problem</w:t>
+      </w:r>
+      <w:r>
+        <w:rPr>
+          <w:rFonts w:asciiTheme="minorHAnsi" w:hAnsiTheme="minorHAnsi"/>
+          <w:sz w:val="21"/>
+          <w:szCs w:val="21"/>
+        </w:rPr>
+        <w:t xml:space="preserve"> </w:t>
+      </w:r>
+      <w:r>
+        <w:rPr>
+          <w:rFonts w:asciiTheme="minorHAnsi" w:hAnsiTheme="minorHAnsi"/>
+          <w:sz w:val="21"/>
+          <w:szCs w:val="21"/>
+        </w:rPr>
+        <w:t>in</w:t>
+      </w:r>
+      <w:r>
+        <w:rPr>
+          <w:rFonts w:asciiTheme="minorHAnsi" w:hAnsiTheme="minorHAnsi"/>
+          <w:sz w:val="21"/>
+          <w:szCs w:val="21"/>
+        </w:rPr>
+        <w:t xml:space="preserve"> m</w:t>
       </w:r>
       <w:proofErr w:type="spellStart"/>
       <w:r>
@@ -2508,7 +2594,7 @@
           <w:sz w:val="21"/>
           <w:szCs w:val="21"/>
         </w:rPr>
-        <w:t>Kovesi</w:t>
+        <w:t>ex</w:t>
       </w:r>
       <w:proofErr w:type="spellEnd"/>
       <w:r>
@@ -2517,55 +2603,179 @@
           <w:sz w:val="21"/>
           <w:szCs w:val="21"/>
         </w:rPr>
-        <w:t>, which provide</w:t>
-      </w:r>
-      <w:r>
-        <w:rPr>
-          <w:rFonts w:asciiTheme="minorHAnsi" w:hAnsiTheme="minorHAnsi"/>
-          <w:sz w:val="21"/>
-          <w:szCs w:val="21"/>
-        </w:rPr>
-        <w:t>s</w:t>
-      </w:r>
-      <w:r>
-        <w:rPr>
-          <w:rFonts w:asciiTheme="minorHAnsi" w:hAnsiTheme="minorHAnsi"/>
-          <w:sz w:val="21"/>
-          <w:szCs w:val="21"/>
-        </w:rPr>
-        <w:t xml:space="preserve"> perceptually uniform color maps. See the link below for more details. </w:t>
-      </w:r>
-    </w:p>
-    <w:p>
-      <w:pPr>
-        <w:rPr>
-          <w:rFonts w:asciiTheme="minorHAnsi" w:hAnsiTheme="minorHAnsi" w:hint="eastAsia"/>
-          <w:sz w:val="21"/>
-          <w:szCs w:val="21"/>
-        </w:rPr>
-      </w:pPr>
-      <w:hyperlink r:id="rId8" w:history="1">
-        <w:r>
-          <w:rPr>
-            <w:rStyle w:val="a7"/>
-          </w:rPr>
-          <w:t>https://peterkovesi.com/projects/colourmaps/</w:t>
-        </w:r>
-      </w:hyperlink>
-    </w:p>
-    <w:p>
-      <w:pPr>
-        <w:rPr>
-          <w:rFonts w:asciiTheme="minorHAnsi" w:hAnsiTheme="minorHAnsi"/>
-          <w:sz w:val="21"/>
-          <w:szCs w:val="21"/>
-        </w:rPr>
-      </w:pPr>
-    </w:p>
-    <w:p>
-      <w:pPr>
-        <w:rPr>
-          <w:rFonts w:asciiTheme="minorHAnsi" w:hAnsiTheme="minorHAnsi" w:hint="eastAsia"/>
+        <w:t xml:space="preserve"> files, please compile </w:t>
+      </w:r>
+      <w:proofErr w:type="spellStart"/>
+      <w:r>
+        <w:rPr>
+          <w:rFonts w:asciiTheme="minorHAnsi" w:hAnsiTheme="minorHAnsi"/>
+          <w:sz w:val="21"/>
+          <w:szCs w:val="21"/>
+        </w:rPr>
+        <w:t>minFunc</w:t>
+      </w:r>
+      <w:proofErr w:type="spellEnd"/>
+      <w:r>
+        <w:rPr>
+          <w:rFonts w:asciiTheme="minorHAnsi" w:hAnsiTheme="minorHAnsi"/>
+          <w:sz w:val="21"/>
+          <w:szCs w:val="21"/>
+        </w:rPr>
+        <w:t xml:space="preserve"> files </w:t>
+      </w:r>
+      <w:r>
+        <w:rPr>
+          <w:rFonts w:asciiTheme="minorHAnsi" w:hAnsiTheme="minorHAnsi"/>
+          <w:sz w:val="21"/>
+          <w:szCs w:val="21"/>
+        </w:rPr>
+        <w:t xml:space="preserve">by executing </w:t>
+      </w:r>
+      <w:proofErr w:type="spellStart"/>
+      <w:r>
+        <w:rPr>
+          <w:rFonts w:asciiTheme="minorHAnsi" w:hAnsiTheme="minorHAnsi"/>
+          <w:sz w:val="21"/>
+          <w:szCs w:val="21"/>
+        </w:rPr>
+        <w:t>mexAll.m</w:t>
+      </w:r>
+      <w:proofErr w:type="spellEnd"/>
+      <w:r>
+        <w:rPr>
+          <w:rFonts w:asciiTheme="minorHAnsi" w:hAnsiTheme="minorHAnsi"/>
+          <w:sz w:val="21"/>
+          <w:szCs w:val="21"/>
+        </w:rPr>
+        <w:t xml:space="preserve"> in </w:t>
+      </w:r>
+      <w:proofErr w:type="spellStart"/>
+      <w:r>
+        <w:rPr>
+          <w:rFonts w:asciiTheme="minorHAnsi" w:hAnsiTheme="minorHAnsi"/>
+          <w:sz w:val="21"/>
+          <w:szCs w:val="21"/>
+        </w:rPr>
+        <w:t>PhiToolbox</w:t>
+      </w:r>
+      <w:proofErr w:type="spellEnd"/>
+      <w:r>
+        <w:rPr>
+          <w:rFonts w:asciiTheme="minorHAnsi" w:hAnsiTheme="minorHAnsi"/>
+          <w:sz w:val="21"/>
+          <w:szCs w:val="21"/>
+        </w:rPr>
+        <w:t>/</w:t>
+      </w:r>
+      <w:r>
+        <w:rPr>
+          <w:rFonts w:asciiTheme="minorHAnsi" w:hAnsiTheme="minorHAnsi"/>
+          <w:sz w:val="21"/>
+          <w:szCs w:val="21"/>
+        </w:rPr>
+        <w:t>tools</w:t>
+      </w:r>
+      <w:r>
+        <w:rPr>
+          <w:rFonts w:asciiTheme="minorHAnsi" w:hAnsiTheme="minorHAnsi"/>
+          <w:sz w:val="21"/>
+          <w:szCs w:val="21"/>
+        </w:rPr>
+        <w:t>/</w:t>
+      </w:r>
+      <w:r>
+        <w:rPr>
+          <w:rFonts w:asciiTheme="minorHAnsi" w:hAnsiTheme="minorHAnsi"/>
+          <w:sz w:val="21"/>
+          <w:szCs w:val="21"/>
+        </w:rPr>
+        <w:t>minFunc_2012</w:t>
+      </w:r>
+      <w:r>
+        <w:rPr>
+          <w:rFonts w:asciiTheme="minorHAnsi" w:hAnsiTheme="minorHAnsi"/>
+          <w:sz w:val="21"/>
+          <w:szCs w:val="21"/>
+        </w:rPr>
+        <w:t xml:space="preserve"> or please set </w:t>
+      </w:r>
+      <w:proofErr w:type="spellStart"/>
+      <w:r>
+        <w:rPr>
+          <w:rFonts w:asciiTheme="minorHAnsi" w:hAnsiTheme="minorHAnsi"/>
+          <w:sz w:val="21"/>
+          <w:szCs w:val="21"/>
+        </w:rPr>
+        <w:t>Options.useMex</w:t>
+      </w:r>
+      <w:proofErr w:type="spellEnd"/>
+      <w:r>
+        <w:rPr>
+          <w:rFonts w:asciiTheme="minorHAnsi" w:hAnsiTheme="minorHAnsi"/>
+          <w:sz w:val="21"/>
+          <w:szCs w:val="21"/>
+        </w:rPr>
+        <w:t xml:space="preserve"> = 0 in </w:t>
+      </w:r>
+      <w:proofErr w:type="spellStart"/>
+      <w:r>
+        <w:rPr>
+          <w:rFonts w:asciiTheme="minorHAnsi" w:hAnsiTheme="minorHAnsi"/>
+          <w:sz w:val="21"/>
+          <w:szCs w:val="21"/>
+        </w:rPr>
+        <w:t>phi_G_Gauss-LBFGS.m</w:t>
+      </w:r>
+      <w:proofErr w:type="spellEnd"/>
+      <w:r>
+        <w:rPr>
+          <w:rFonts w:asciiTheme="minorHAnsi" w:hAnsiTheme="minorHAnsi"/>
+          <w:sz w:val="21"/>
+          <w:szCs w:val="21"/>
+        </w:rPr>
+        <w:t xml:space="preserve">, </w:t>
+      </w:r>
+      <w:proofErr w:type="spellStart"/>
+      <w:r>
+        <w:rPr>
+          <w:rFonts w:asciiTheme="minorHAnsi" w:hAnsiTheme="minorHAnsi"/>
+          <w:sz w:val="21"/>
+          <w:szCs w:val="21"/>
+        </w:rPr>
+        <w:t>phi_star_dis.m</w:t>
+      </w:r>
+      <w:proofErr w:type="spellEnd"/>
+      <w:r>
+        <w:rPr>
+          <w:rFonts w:asciiTheme="minorHAnsi" w:hAnsiTheme="minorHAnsi"/>
+          <w:sz w:val="21"/>
+          <w:szCs w:val="21"/>
+        </w:rPr>
+        <w:t xml:space="preserve"> and </w:t>
+      </w:r>
+      <w:proofErr w:type="spellStart"/>
+      <w:r>
+        <w:rPr>
+          <w:rFonts w:asciiTheme="minorHAnsi" w:hAnsiTheme="minorHAnsi"/>
+          <w:sz w:val="21"/>
+          <w:szCs w:val="21"/>
+        </w:rPr>
+        <w:t>phi_star_Gauss.m</w:t>
+      </w:r>
+      <w:proofErr w:type="spellEnd"/>
+      <w:r>
+        <w:rPr>
+          <w:rFonts w:asciiTheme="minorHAnsi" w:hAnsiTheme="minorHAnsi"/>
+          <w:sz w:val="21"/>
+          <w:szCs w:val="21"/>
+        </w:rPr>
+        <w:t xml:space="preserve">. </w:t>
+      </w:r>
+    </w:p>
+    <w:p>
+      <w:pPr>
+        <w:rPr>
+          <w:rFonts w:asciiTheme="minorHAnsi" w:hAnsiTheme="minorHAnsi"/>
           <w:sz w:val="21"/>
           <w:szCs w:val="21"/>
         </w:rPr>
@@ -2748,7 +2958,7 @@
         </w:rPr>
         <w:t xml:space="preserve"> </w:t>
       </w:r>
-      <w:hyperlink r:id="rId9" w:history="1">
+      <w:hyperlink r:id="rId10" w:history="1">
         <w:r>
           <w:rPr>
             <w:rStyle w:val="a7"/>
@@ -2810,7 +3020,7 @@
         </w:rPr>
         <w:t xml:space="preserve"> </w:t>
       </w:r>
-      <w:hyperlink r:id="rId10" w:history="1">
+      <w:hyperlink r:id="rId11" w:history="1">
         <w:r>
           <w:rPr>
             <w:rStyle w:val="a7"/>
@@ -2842,6 +3052,7 @@
           <w:sz w:val="21"/>
           <w:szCs w:val="21"/>
         </w:rPr>
+        <w:lastRenderedPageBreak/>
         <w:t xml:space="preserve">[3] </w:t>
       </w:r>
       <w:r>
@@ -2877,7 +3088,7 @@
         </w:rPr>
         <w:t xml:space="preserve">. </w:t>
       </w:r>
-      <w:hyperlink r:id="rId11" w:history="1">
+      <w:hyperlink r:id="rId12" w:history="1">
         <w:r>
           <w:rPr>
             <w:rStyle w:val="a7"/>
@@ -2909,7 +3120,6 @@
           <w:sz w:val="21"/>
           <w:szCs w:val="21"/>
         </w:rPr>
-        <w:lastRenderedPageBreak/>
         <w:t xml:space="preserve">[4] </w:t>
       </w:r>
       <w:r>
@@ -2937,7 +3147,7 @@
           <w:szCs w:val="21"/>
         </w:rPr>
       </w:pPr>
-      <w:hyperlink r:id="rId12" w:history="1">
+      <w:hyperlink r:id="rId13" w:history="1">
         <w:r>
           <w:rPr>
             <w:rStyle w:val="a7"/>
@@ -3099,6 +3309,126 @@
     </w:p>
   </w:footnote>
 </w:footnotes>
+</file>
+
+<file path=word/numbering.xml><?xml version="1.0" encoding="utf-8"?>
+<w:numbering xmlns:wpc="http://schemas.microsoft.com/office/word/2010/wordprocessingCanvas" xmlns:cx="http://schemas.microsoft.com/office/drawing/2014/chartex" xmlns:cx1="http://schemas.microsoft.com/office/drawing/2015/9/8/chartex" xmlns:cx2="http://schemas.microsoft.com/office/drawing/2015/10/21/chartex" xmlns:cx3="http://schemas.microsoft.com/office/drawing/2016/5/9/chartex" xmlns:cx4="http://schemas.microsoft.com/office/drawing/2016/5/10/chartex" xmlns:cx5="http://schemas.microsoft.com/office/drawing/2016/5/11/chartex" xmlns:cx6="http://schemas.microsoft.com/office/drawing/2016/5/12/chartex" xmlns:cx7="http://schemas.microsoft.com/office/drawing/2016/5/13/chartex" xmlns:cx8="http://schemas.microsoft.com/office/drawing/2016/5/14/chartex" xmlns:mc="http://schemas.openxmlformats.org/markup-compatibility/2006" xmlns:aink="http://schemas.microsoft.com/office/drawing/2016/ink" xmlns:am3d="http://schemas.microsoft.com/office/drawing/2017/model3d" xmlns:o="urn:schemas-microsoft-com:office:office" xmlns:r="http://schemas.openxmlformats.org/officeDocument/2006/relationships" xmlns:m="http://schemas.openxmlformats.org/officeDocument/2006/math" xmlns:v="urn:schemas-microsoft-com:vml" xmlns:wp14="http://schemas.microsoft.com/office/word/2010/wordprocessingDrawing" xmlns:wp="http://schemas.openxmlformats.org/drawingml/2006/wordprocessingDrawing" xmlns:w10="urn:schemas-microsoft-com:office:word" xmlns:w="http://schemas.openxmlformats.org/wordprocessingml/2006/main" xmlns:w14="http://schemas.microsoft.com/office/word/2010/wordml" xmlns:w15="http://schemas.microsoft.com/office/word/2012/wordml" xmlns:w16cex="http://schemas.microsoft.com/office/word/2018/wordml/cex" xmlns:w16cid="http://schemas.microsoft.com/office/word/2016/wordml/cid" xmlns:w16="http://schemas.microsoft.com/office/word/2018/wordml" xmlns:w16se="http://schemas.microsoft.com/office/word/2015/wordml/symex" xmlns:wpg="http://schemas.microsoft.com/office/word/2010/wordprocessingGroup" xmlns:wpi="http://schemas.microsoft.com/office/word/2010/wordprocessingInk" xmlns:wne="http://schemas.microsoft.com/office/word/2006/wordml" xmlns:wps="http://schemas.microsoft.com/office/word/2010/wordprocessingShape" mc:Ignorable="w14 w15 w16se w16cid w16 w16cex wp14">
+  <w:abstractNum w:abstractNumId="0" w15:restartNumberingAfterBreak="0">
+    <w:nsid w:val="48D54D7F"/>
+    <w:multiLevelType w:val="hybridMultilevel"/>
+    <w:tmpl w:val="8898A264"/>
+    <w:lvl w:ilvl="0" w:tplc="5CB2B2EC">
+      <w:numFmt w:val="bullet"/>
+      <w:lvlText w:val="-"/>
+      <w:lvlJc w:val="left"/>
+      <w:pPr>
+        <w:ind w:left="465" w:hanging="360"/>
+      </w:pPr>
+      <w:rPr>
+        <w:rFonts w:ascii="Century" w:eastAsia="ＭＳ 明朝" w:hAnsi="Century" w:cs="Times New Roman" w:hint="default"/>
+      </w:rPr>
+    </w:lvl>
+    <w:lvl w:ilvl="1" w:tplc="0409000B" w:tentative="1">
+      <w:start w:val="1"/>
+      <w:numFmt w:val="bullet"/>
+      <w:lvlText w:val=""/>
+      <w:lvlJc w:val="left"/>
+      <w:pPr>
+        <w:ind w:left="945" w:hanging="420"/>
+      </w:pPr>
+      <w:rPr>
+        <w:rFonts w:ascii="Wingdings" w:hAnsi="Wingdings" w:hint="default"/>
+      </w:rPr>
+    </w:lvl>
+    <w:lvl w:ilvl="2" w:tplc="0409000D" w:tentative="1">
+      <w:start w:val="1"/>
+      <w:numFmt w:val="bullet"/>
+      <w:lvlText w:val=""/>
+      <w:lvlJc w:val="left"/>
+      <w:pPr>
+        <w:ind w:left="1365" w:hanging="420"/>
+      </w:pPr>
+      <w:rPr>
+        <w:rFonts w:ascii="Wingdings" w:hAnsi="Wingdings" w:hint="default"/>
+      </w:rPr>
+    </w:lvl>
+    <w:lvl w:ilvl="3" w:tplc="04090001" w:tentative="1">
+      <w:start w:val="1"/>
+      <w:numFmt w:val="bullet"/>
+      <w:lvlText w:val=""/>
+      <w:lvlJc w:val="left"/>
+      <w:pPr>
+        <w:ind w:left="1785" w:hanging="420"/>
+      </w:pPr>
+      <w:rPr>
+        <w:rFonts w:ascii="Wingdings" w:hAnsi="Wingdings" w:hint="default"/>
+      </w:rPr>
+    </w:lvl>
+    <w:lvl w:ilvl="4" w:tplc="0409000B" w:tentative="1">
+      <w:start w:val="1"/>
+      <w:numFmt w:val="bullet"/>
+      <w:lvlText w:val=""/>
+      <w:lvlJc w:val="left"/>
+      <w:pPr>
+        <w:ind w:left="2205" w:hanging="420"/>
+      </w:pPr>
+      <w:rPr>
+        <w:rFonts w:ascii="Wingdings" w:hAnsi="Wingdings" w:hint="default"/>
+      </w:rPr>
+    </w:lvl>
+    <w:lvl w:ilvl="5" w:tplc="0409000D" w:tentative="1">
+      <w:start w:val="1"/>
+      <w:numFmt w:val="bullet"/>
+      <w:lvlText w:val=""/>
+      <w:lvlJc w:val="left"/>
+      <w:pPr>
+        <w:ind w:left="2625" w:hanging="420"/>
+      </w:pPr>
+      <w:rPr>
+        <w:rFonts w:ascii="Wingdings" w:hAnsi="Wingdings" w:hint="default"/>
+      </w:rPr>
+    </w:lvl>
+    <w:lvl w:ilvl="6" w:tplc="04090001" w:tentative="1">
+      <w:start w:val="1"/>
+      <w:numFmt w:val="bullet"/>
+      <w:lvlText w:val=""/>
+      <w:lvlJc w:val="left"/>
+      <w:pPr>
+        <w:ind w:left="3045" w:hanging="420"/>
+      </w:pPr>
+      <w:rPr>
+        <w:rFonts w:ascii="Wingdings" w:hAnsi="Wingdings" w:hint="default"/>
+      </w:rPr>
+    </w:lvl>
+    <w:lvl w:ilvl="7" w:tplc="0409000B" w:tentative="1">
+      <w:start w:val="1"/>
+      <w:numFmt w:val="bullet"/>
+      <w:lvlText w:val=""/>
+      <w:lvlJc w:val="left"/>
+      <w:pPr>
+        <w:ind w:left="3465" w:hanging="420"/>
+      </w:pPr>
+      <w:rPr>
+        <w:rFonts w:ascii="Wingdings" w:hAnsi="Wingdings" w:hint="default"/>
+      </w:rPr>
+    </w:lvl>
+    <w:lvl w:ilvl="8" w:tplc="0409000D" w:tentative="1">
+      <w:start w:val="1"/>
+      <w:numFmt w:val="bullet"/>
+      <w:lvlText w:val=""/>
+      <w:lvlJc w:val="left"/>
+      <w:pPr>
+        <w:ind w:left="3885" w:hanging="420"/>
+      </w:pPr>
+      <w:rPr>
+        <w:rFonts w:ascii="Wingdings" w:hAnsi="Wingdings" w:hint="default"/>
+      </w:rPr>
+    </w:lvl>
+  </w:abstractNum>
+  <w:num w:numId="1">
+    <w:abstractNumId w:val="0"/>
+  </w:num>
+</w:numbering>
 </file>
 
 <file path=word/styles.xml><?xml version="1.0" encoding="utf-8"?>
@@ -3852,6 +4182,16 @@
       <w:szCs w:val="20"/>
     </w:rPr>
   </w:style>
+  <w:style w:type="paragraph" w:styleId="ad">
+    <w:name w:val="List Paragraph"/>
+    <w:basedOn w:val="a"/>
+    <w:uiPriority w:val="34"/>
+    <w:qFormat/>
+    <w:rsid w:val="00EE1994"/>
+    <w:pPr>
+      <w:ind w:leftChars="400" w:left="840"/>
+    </w:pPr>
+  </w:style>
 </w:styles>
 </file>
 
@@ -4145,7 +4485,7 @@
 </file>
 
 <file path=customXml/itemProps1.xml><?xml version="1.0" encoding="utf-8"?>
-<ds:datastoreItem xmlns:ds="http://schemas.openxmlformats.org/officeDocument/2006/customXml" ds:itemID="{2487A9A0-4C35-437A-9FCF-D1C716B7B019}">
+<ds:datastoreItem xmlns:ds="http://schemas.openxmlformats.org/officeDocument/2006/customXml" ds:itemID="{0BB61A8D-A55D-4D1A-AA19-984923672AF4}">
   <ds:schemaRefs>
     <ds:schemaRef ds:uri="http://schemas.openxmlformats.org/officeDocument/2006/bibliography"/>
   </ds:schemaRefs>

</xml_diff>